<commit_message>
added pull req link to report
</commit_message>
<xml_diff>
--- a/ai_11/yurii_orenchuk/epic_2/epic_2_practice_and_labs_report_yurii_orenchuk.docx
+++ b/ai_11/yurii_orenchuk/epic_2/epic_2_practice_and_labs_report_yurii_orenchuk.docx
@@ -1333,25 +1333,7 @@
           <w:szCs w:val="32"/>
           <w:lang w:val="en-US"/>
         </w:rPr>
-        <w:t xml:space="preserve">: </w:t>
-      </w:r>
-      <w:r>
-        <w:rPr>
-          <w:color w:val="0F0F0F"/>
-          <w:sz w:val="36"/>
-          <w:szCs w:val="32"/>
-          <w:lang w:val="en-US"/>
-        </w:rPr>
-        <w:t>VNS Lab 1 Task 2</w:t>
-      </w:r>
-      <w:r>
-        <w:rPr>
-          <w:color w:val="0F0F0F"/>
-          <w:sz w:val="36"/>
-          <w:szCs w:val="32"/>
-          <w:lang w:val="en-US"/>
-        </w:rPr>
-        <w:t xml:space="preserve"> </w:t>
+        <w:t xml:space="preserve">: VNS Lab 1 Task 2 </w:t>
       </w:r>
       <w:r>
         <w:rPr>
@@ -1507,16 +1489,7 @@
           <w:szCs w:val="32"/>
           <w:lang w:val="en-US"/>
         </w:rPr>
-        <w:t xml:space="preserve">: </w:t>
-      </w:r>
-      <w:r>
-        <w:rPr>
-          <w:color w:val="0F0F0F"/>
-          <w:sz w:val="36"/>
-          <w:szCs w:val="32"/>
-          <w:lang w:val="en-US"/>
-        </w:rPr>
-        <w:t xml:space="preserve">Algotester Lab 1 </w:t>
+        <w:t xml:space="preserve">: Algotester Lab 1 </w:t>
       </w:r>
       <w:r>
         <w:rPr>
@@ -1875,34 +1848,7 @@
           <w:szCs w:val="32"/>
           <w:lang w:val="en-US"/>
         </w:rPr>
-        <w:t>:</w:t>
-      </w:r>
-      <w:r>
-        <w:rPr>
-          <w:color w:val="0F0F0F"/>
-          <w:sz w:val="36"/>
-          <w:szCs w:val="32"/>
-          <w:lang w:val="en-US"/>
-        </w:rPr>
-        <w:t xml:space="preserve"> Class</w:t>
-      </w:r>
-      <w:r>
-        <w:rPr>
-          <w:color w:val="0F0F0F"/>
-          <w:sz w:val="36"/>
-          <w:szCs w:val="32"/>
-          <w:lang w:val="en-US"/>
-        </w:rPr>
-        <w:t xml:space="preserve"> </w:t>
-      </w:r>
-      <w:r>
-        <w:rPr>
-          <w:color w:val="0F0F0F"/>
-          <w:sz w:val="36"/>
-          <w:szCs w:val="32"/>
-          <w:lang w:val="en-US"/>
-        </w:rPr>
-        <w:t>Practice task</w:t>
+        <w:t>: Class Practice task</w:t>
       </w:r>
     </w:p>
     <w:p>
@@ -2261,34 +2207,7 @@
           <w:szCs w:val="32"/>
           <w:lang w:val="en-US"/>
         </w:rPr>
-        <w:t xml:space="preserve">: </w:t>
-      </w:r>
-      <w:r>
-        <w:rPr>
-          <w:color w:val="0F0F0F"/>
-          <w:sz w:val="36"/>
-          <w:szCs w:val="32"/>
-          <w:lang w:val="en-US"/>
-        </w:rPr>
-        <w:t>Self</w:t>
-      </w:r>
-      <w:r>
-        <w:rPr>
-          <w:color w:val="0F0F0F"/>
-          <w:sz w:val="36"/>
-          <w:szCs w:val="32"/>
-          <w:lang w:val="en-US"/>
-        </w:rPr>
-        <w:t xml:space="preserve"> Practice task</w:t>
-      </w:r>
-      <w:r>
-        <w:rPr>
-          <w:color w:val="0F0F0F"/>
-          <w:sz w:val="36"/>
-          <w:szCs w:val="32"/>
-          <w:lang w:val="en-US"/>
-        </w:rPr>
-        <w:t xml:space="preserve"> (0891)</w:t>
+        <w:t>: Self Practice task (0891)</w:t>
       </w:r>
     </w:p>
     <w:p>
@@ -3281,19 +3200,7 @@
           <w:bdr w:val="none" w:sz="0" w:space="0" w:color="auto" w:frame="1"/>
           <w:lang w:val="en-US"/>
         </w:rPr>
-        <w:t xml:space="preserve"> VNS Lab 1 Task 2</w:t>
-      </w:r>
-      <w:r>
-        <w:rPr>
-          <w:rStyle w:val="mjx-char"/>
-          <w:b/>
-          <w:color w:val="333333"/>
-          <w:sz w:val="36"/>
-          <w:szCs w:val="36"/>
-          <w:bdr w:val="none" w:sz="0" w:space="0" w:color="auto" w:frame="1"/>
-          <w:lang w:val="en-US"/>
-        </w:rPr>
-        <w:t xml:space="preserve"> </w:t>
+        <w:t xml:space="preserve"> VNS Lab 1 Task 2 </w:t>
       </w:r>
       <w:r>
         <w:rPr>
@@ -6493,7 +6400,7 @@
           <w:sz w:val="32"/>
           <w:szCs w:val="32"/>
         </w:rPr>
-        <w:t>Я н</w:t>
+        <w:t>Я навчився використовувати змінні та константи, умовні та логічні о</w:t>
       </w:r>
       <w:r>
         <w:rPr>
@@ -6501,7 +6408,7 @@
           <w:sz w:val="32"/>
           <w:szCs w:val="32"/>
         </w:rPr>
-        <w:t>а</w:t>
+        <w:t>ператори, р</w:t>
       </w:r>
       <w:r>
         <w:rPr>
@@ -6509,7 +6416,7 @@
           <w:sz w:val="32"/>
           <w:szCs w:val="32"/>
         </w:rPr>
-        <w:t>вчився</w:t>
+        <w:t>озрізняти типи даних, їх розміри.</w:t>
       </w:r>
       <w:r>
         <w:rPr>
@@ -6517,7 +6424,7 @@
           <w:sz w:val="32"/>
           <w:szCs w:val="32"/>
         </w:rPr>
-        <w:t xml:space="preserve"> використовувати змінні та константи, умовні та логічні о</w:t>
+        <w:t xml:space="preserve"> Тепер вмію</w:t>
       </w:r>
       <w:r>
         <w:rPr>
@@ -6525,77 +6432,67 @@
           <w:sz w:val="32"/>
           <w:szCs w:val="32"/>
         </w:rPr>
-        <w:t>ператори, р</w:t>
-      </w:r>
-      <w:r>
+        <w:t xml:space="preserve"> використовувати базові операції та вбудовані функції.</w:t>
+      </w:r>
+    </w:p>
+    <w:p>
+      <w:pPr>
+        <w:spacing w:after="120"/>
         <w:rPr>
           <w:rFonts w:ascii="Times New Roman" w:hAnsi="Times New Roman" w:cs="Times New Roman"/>
           <w:sz w:val="32"/>
           <w:szCs w:val="32"/>
         </w:rPr>
-        <w:t>озрізняти типи даних, їх розміри.</w:t>
-      </w:r>
-      <w:r>
-        <w:rPr>
-          <w:rFonts w:ascii="Times New Roman" w:hAnsi="Times New Roman" w:cs="Times New Roman"/>
-          <w:sz w:val="32"/>
-          <w:szCs w:val="32"/>
-        </w:rPr>
-        <w:t xml:space="preserve"> Тепер вмію</w:t>
-      </w:r>
-      <w:r>
-        <w:rPr>
-          <w:rFonts w:ascii="Times New Roman" w:hAnsi="Times New Roman" w:cs="Times New Roman"/>
-          <w:sz w:val="32"/>
-          <w:szCs w:val="32"/>
-        </w:rPr>
-        <w:t xml:space="preserve"> використовувати базові операції та вбудовані функції.</w:t>
-      </w:r>
-    </w:p>
-    <w:p>
-      <w:pPr>
-        <w:spacing w:after="120"/>
-        <w:rPr>
-          <w:rFonts w:ascii="Times New Roman" w:hAnsi="Times New Roman" w:cs="Times New Roman"/>
-          <w:sz w:val="32"/>
-          <w:szCs w:val="32"/>
-        </w:rPr>
-      </w:pPr>
-    </w:p>
-    <w:p>
-      <w:pPr>
-        <w:spacing w:after="120"/>
+      </w:pPr>
+    </w:p>
+    <w:p>
+      <w:pPr>
+        <w:pStyle w:val="1"/>
+        <w:shd w:val="clear" w:color="auto" w:fill="FFFFFF"/>
+        <w:spacing w:before="0" w:beforeAutospacing="0" w:after="120" w:afterAutospacing="0"/>
         <w:jc w:val="center"/>
         <w:rPr>
-          <w:rFonts w:ascii="Times New Roman" w:hAnsi="Times New Roman" w:cs="Times New Roman"/>
-          <w:sz w:val="32"/>
-          <w:szCs w:val="32"/>
-        </w:rPr>
-      </w:pPr>
-      <w:r>
-        <w:rPr>
-          <w:rFonts w:ascii="Times New Roman" w:hAnsi="Times New Roman" w:cs="Times New Roman"/>
-          <w:sz w:val="32"/>
-          <w:szCs w:val="32"/>
-        </w:rPr>
-        <w:t>(посилання)</w:t>
-      </w:r>
+          <w:rFonts w:eastAsiaTheme="minorHAnsi"/>
+          <w:b w:val="0"/>
+          <w:bCs w:val="0"/>
+          <w:kern w:val="0"/>
+          <w:sz w:val="32"/>
+          <w:szCs w:val="32"/>
+          <w:lang w:eastAsia="en-US"/>
+        </w:rPr>
+      </w:pPr>
+      <w:hyperlink r:id="rId36" w:history="1">
+        <w:r>
+          <w:rPr>
+            <w:rStyle w:val="a4"/>
+            <w:rFonts w:eastAsiaTheme="minorHAnsi"/>
+            <w:b w:val="0"/>
+            <w:bCs w:val="0"/>
+            <w:kern w:val="0"/>
+            <w:sz w:val="32"/>
+            <w:szCs w:val="32"/>
+            <w:lang w:eastAsia="en-US"/>
+          </w:rPr>
+          <w:t>https://github.com/artificial-intelligence-department/ai_programming_playground_2024/pull/98</w:t>
+        </w:r>
+      </w:hyperlink>
+    </w:p>
+    <w:p>
+      <w:pPr>
+        <w:pStyle w:val="1"/>
+        <w:shd w:val="clear" w:color="auto" w:fill="FFFFFF"/>
+        <w:spacing w:before="0" w:beforeAutospacing="0" w:after="120" w:afterAutospacing="0"/>
+        <w:jc w:val="center"/>
+        <w:rPr>
+          <w:b w:val="0"/>
+          <w:color w:val="0F0F0F"/>
+          <w:sz w:val="36"/>
+          <w:szCs w:val="40"/>
+          <w:lang w:val="en-US"/>
+        </w:rPr>
+      </w:pPr>
       <w:bookmarkStart w:id="0" w:name="_GoBack"/>
       <w:bookmarkEnd w:id="0"/>
-    </w:p>
-    <w:p>
-      <w:pPr>
-        <w:pStyle w:val="1"/>
-        <w:shd w:val="clear" w:color="auto" w:fill="FFFFFF"/>
-        <w:spacing w:before="0" w:beforeAutospacing="0" w:after="120" w:afterAutospacing="0"/>
-        <w:rPr>
-          <w:b w:val="0"/>
-          <w:color w:val="0F0F0F"/>
-          <w:sz w:val="36"/>
-          <w:szCs w:val="40"/>
-          <w:lang w:val="en-US"/>
-        </w:rPr>
-      </w:pPr>
     </w:p>
     <w:p>
       <w:pPr>

</xml_diff>